<commit_message>
Update banking_System 2.0 docx.docx
wrtite my use case
</commit_message>
<xml_diff>
--- a/Docs/banking_System 2.0 docx.docx
+++ b/Docs/banking_System 2.0 docx.docx
@@ -487,7 +487,7 @@
           <w:r>
             <w:fldChar w:fldCharType="separate"/>
           </w:r>
-          <w:hyperlink w:anchor="_Toc101427096" w:history="1">
+          <w:hyperlink w:anchor="_Toc101430330" w:history="1">
             <w:r>
               <w:rPr>
                 <w:rStyle w:val="Hyperlink"/>
@@ -514,7 +514,7 @@
                 <w:noProof/>
                 <w:webHidden/>
               </w:rPr>
-              <w:instrText xml:space="preserve"> PAGEREF _Toc101427096 \h </w:instrText>
+              <w:instrText xml:space="preserve"> PAGEREF _Toc101430330 \h </w:instrText>
             </w:r>
             <w:r>
               <w:rPr>
@@ -557,7 +557,7 @@
               <w:lang w:bidi="ar-SA"/>
             </w:rPr>
           </w:pPr>
-          <w:hyperlink w:anchor="_Toc101427097" w:history="1">
+          <w:hyperlink w:anchor="_Toc101430331" w:history="1">
             <w:r>
               <w:rPr>
                 <w:rStyle w:val="Hyperlink"/>
@@ -584,7 +584,7 @@
                 <w:noProof/>
                 <w:webHidden/>
               </w:rPr>
-              <w:instrText xml:space="preserve"> PAGEREF _Toc101427097 \h </w:instrText>
+              <w:instrText xml:space="preserve"> PAGEREF _Toc101430331 \h </w:instrText>
             </w:r>
             <w:r>
               <w:rPr>
@@ -627,7 +627,7 @@
               <w:lang w:bidi="ar-SA"/>
             </w:rPr>
           </w:pPr>
-          <w:hyperlink w:anchor="_Toc101427098" w:history="1">
+          <w:hyperlink w:anchor="_Toc101430332" w:history="1">
             <w:r>
               <w:rPr>
                 <w:rStyle w:val="Hyperlink"/>
@@ -654,7 +654,7 @@
                 <w:noProof/>
                 <w:webHidden/>
               </w:rPr>
-              <w:instrText xml:space="preserve"> PAGEREF _Toc101427098 \h </w:instrText>
+              <w:instrText xml:space="preserve"> PAGEREF _Toc101430332 \h </w:instrText>
             </w:r>
             <w:r>
               <w:rPr>
@@ -697,7 +697,7 @@
               <w:lang w:bidi="ar-SA"/>
             </w:rPr>
           </w:pPr>
-          <w:hyperlink w:anchor="_Toc101427099" w:history="1">
+          <w:hyperlink w:anchor="_Toc101430333" w:history="1">
             <w:r>
               <w:rPr>
                 <w:rStyle w:val="Hyperlink"/>
@@ -724,7 +724,7 @@
                 <w:noProof/>
                 <w:webHidden/>
               </w:rPr>
-              <w:instrText xml:space="preserve"> PAGEREF _Toc101427099 \h </w:instrText>
+              <w:instrText xml:space="preserve"> PAGEREF _Toc101430333 \h </w:instrText>
             </w:r>
             <w:r>
               <w:rPr>
@@ -767,7 +767,7 @@
               <w:lang w:bidi="ar-SA"/>
             </w:rPr>
           </w:pPr>
-          <w:hyperlink w:anchor="_Toc101427100" w:history="1">
+          <w:hyperlink w:anchor="_Toc101430334" w:history="1">
             <w:r>
               <w:rPr>
                 <w:rStyle w:val="Hyperlink"/>
@@ -794,7 +794,7 @@
                 <w:noProof/>
                 <w:webHidden/>
               </w:rPr>
-              <w:instrText xml:space="preserve"> PAGEREF _Toc101427100 \h </w:instrText>
+              <w:instrText xml:space="preserve"> PAGEREF _Toc101430334 \h </w:instrText>
             </w:r>
             <w:r>
               <w:rPr>
@@ -837,7 +837,7 @@
               <w:lang w:bidi="ar-SA"/>
             </w:rPr>
           </w:pPr>
-          <w:hyperlink w:anchor="_Toc101427101" w:history="1">
+          <w:hyperlink w:anchor="_Toc101430335" w:history="1">
             <w:r>
               <w:rPr>
                 <w:rStyle w:val="Hyperlink"/>
@@ -864,7 +864,7 @@
                 <w:noProof/>
                 <w:webHidden/>
               </w:rPr>
-              <w:instrText xml:space="preserve"> PAGEREF _Toc101427101 \h </w:instrText>
+              <w:instrText xml:space="preserve"> PAGEREF _Toc101430335 \h </w:instrText>
             </w:r>
             <w:r>
               <w:rPr>
@@ -907,7 +907,7 @@
               <w:lang w:bidi="ar-SA"/>
             </w:rPr>
           </w:pPr>
-          <w:hyperlink w:anchor="_Toc101427102" w:history="1">
+          <w:hyperlink w:anchor="_Toc101430336" w:history="1">
             <w:r>
               <w:rPr>
                 <w:rStyle w:val="Hyperlink"/>
@@ -934,7 +934,7 @@
                 <w:noProof/>
                 <w:webHidden/>
               </w:rPr>
-              <w:instrText xml:space="preserve"> PAGEREF _Toc101427102 \h </w:instrText>
+              <w:instrText xml:space="preserve"> PAGEREF _Toc101430336 \h </w:instrText>
             </w:r>
             <w:r>
               <w:rPr>
@@ -977,7 +977,7 @@
               <w:lang w:bidi="ar-SA"/>
             </w:rPr>
           </w:pPr>
-          <w:hyperlink w:anchor="_Toc101427103" w:history="1">
+          <w:hyperlink w:anchor="_Toc101430337" w:history="1">
             <w:r>
               <w:rPr>
                 <w:rStyle w:val="Hyperlink"/>
@@ -1004,7 +1004,7 @@
                 <w:noProof/>
                 <w:webHidden/>
               </w:rPr>
-              <w:instrText xml:space="preserve"> PAGEREF _Toc101427103 \h </w:instrText>
+              <w:instrText xml:space="preserve"> PAGEREF _Toc101430337 \h </w:instrText>
             </w:r>
             <w:r>
               <w:rPr>
@@ -1047,7 +1047,7 @@
               <w:lang w:bidi="ar-SA"/>
             </w:rPr>
           </w:pPr>
-          <w:hyperlink w:anchor="_Toc101427104" w:history="1">
+          <w:hyperlink w:anchor="_Toc101430338" w:history="1">
             <w:r>
               <w:rPr>
                 <w:rStyle w:val="Hyperlink"/>
@@ -1074,7 +1074,7 @@
                 <w:noProof/>
                 <w:webHidden/>
               </w:rPr>
-              <w:instrText xml:space="preserve"> PAGEREF _Toc101427104 \h </w:instrText>
+              <w:instrText xml:space="preserve"> PAGEREF _Toc101430338 \h </w:instrText>
             </w:r>
             <w:r>
               <w:rPr>
@@ -1117,7 +1117,7 @@
               <w:lang w:bidi="ar-SA"/>
             </w:rPr>
           </w:pPr>
-          <w:hyperlink w:anchor="_Toc101427105" w:history="1">
+          <w:hyperlink w:anchor="_Toc101430339" w:history="1">
             <w:r>
               <w:rPr>
                 <w:rStyle w:val="Hyperlink"/>
@@ -1144,7 +1144,7 @@
                 <w:noProof/>
                 <w:webHidden/>
               </w:rPr>
-              <w:instrText xml:space="preserve"> PAGEREF _Toc101427105 \h </w:instrText>
+              <w:instrText xml:space="preserve"> PAGEREF _Toc101430339 \h </w:instrText>
             </w:r>
             <w:r>
               <w:rPr>
@@ -1187,13 +1187,13 @@
               <w:lang w:bidi="ar-SA"/>
             </w:rPr>
           </w:pPr>
-          <w:hyperlink w:anchor="_Toc101427106" w:history="1">
+          <w:hyperlink w:anchor="_Toc101430340" w:history="1">
             <w:r>
               <w:rPr>
                 <w:rStyle w:val="Hyperlink"/>
                 <w:noProof/>
               </w:rPr>
-              <w:t>Student Name 1 (Registration Number 1)</w:t>
+              <w:t>ZAIN ASIF (FA20-BSE-136)</w:t>
             </w:r>
             <w:r>
               <w:rPr>
@@ -1214,7 +1214,7 @@
                 <w:noProof/>
                 <w:webHidden/>
               </w:rPr>
-              <w:instrText xml:space="preserve"> PAGEREF _Toc101427106 \h </w:instrText>
+              <w:instrText xml:space="preserve"> PAGEREF _Toc101430340 \h </w:instrText>
             </w:r>
             <w:r>
               <w:rPr>
@@ -1257,13 +1257,13 @@
               <w:lang w:bidi="ar-SA"/>
             </w:rPr>
           </w:pPr>
-          <w:hyperlink w:anchor="_Toc101427107" w:history="1">
+          <w:hyperlink w:anchor="_Toc101430341" w:history="1">
             <w:r>
               <w:rPr>
                 <w:rStyle w:val="Hyperlink"/>
                 <w:noProof/>
               </w:rPr>
-              <w:t>Student Name 1 (Registration Number 1)</w:t>
+              <w:t>ZAIN ASIF (FA20-BSE-136)</w:t>
             </w:r>
             <w:r>
               <w:rPr>
@@ -1284,7 +1284,7 @@
                 <w:noProof/>
                 <w:webHidden/>
               </w:rPr>
-              <w:instrText xml:space="preserve"> PAGEREF _Toc101427107 \h </w:instrText>
+              <w:instrText xml:space="preserve"> PAGEREF _Toc101430341 \h </w:instrText>
             </w:r>
             <w:r>
               <w:rPr>
@@ -1346,7 +1346,7 @@
       <w:pPr>
         <w:pStyle w:val="Heading1"/>
       </w:pPr>
-      <w:bookmarkStart w:id="2" w:name="_Toc101427096"/>
+      <w:bookmarkStart w:id="2" w:name="_Toc101430330"/>
       <w:r>
         <w:lastRenderedPageBreak/>
         <w:t>CHAPTER 1 PROJECT PROPOSAL</w:t>
@@ -1366,7 +1366,7 @@
         <w:pStyle w:val="Heading2"/>
       </w:pPr>
       <w:bookmarkStart w:id="3" w:name="_Toc101427039"/>
-      <w:bookmarkStart w:id="4" w:name="_Toc101427097"/>
+      <w:bookmarkStart w:id="4" w:name="_Toc101430331"/>
       <w:r>
         <w:t>Introduction</w:t>
       </w:r>
@@ -1413,7 +1413,7 @@
         <w:pStyle w:val="Heading2"/>
       </w:pPr>
       <w:bookmarkStart w:id="5" w:name="_Toc101427040"/>
-      <w:bookmarkStart w:id="6" w:name="_Toc101427098"/>
+      <w:bookmarkStart w:id="6" w:name="_Toc101430332"/>
       <w:r>
         <w:t>Vision and Business Case</w:t>
       </w:r>
@@ -1467,7 +1467,7 @@
         <w:pStyle w:val="Heading2"/>
       </w:pPr>
       <w:bookmarkStart w:id="7" w:name="_Toc101427041"/>
-      <w:bookmarkStart w:id="8" w:name="_Toc101427099"/>
+      <w:bookmarkStart w:id="8" w:name="_Toc101430333"/>
       <w:r>
         <w:t>Use-Case Model</w:t>
       </w:r>
@@ -1488,7 +1488,7 @@
         <w:pStyle w:val="Heading2"/>
       </w:pPr>
       <w:bookmarkStart w:id="9" w:name="_Toc101427042"/>
-      <w:bookmarkStart w:id="10" w:name="_Toc101427100"/>
+      <w:bookmarkStart w:id="10" w:name="_Toc101430334"/>
       <w:r>
         <w:t>Supplementary Specification</w:t>
       </w:r>
@@ -1539,7 +1539,7 @@
         <w:pStyle w:val="Heading2"/>
       </w:pPr>
       <w:bookmarkStart w:id="11" w:name="_Toc101427043"/>
-      <w:bookmarkStart w:id="12" w:name="_Toc101427101"/>
+      <w:bookmarkStart w:id="12" w:name="_Toc101430335"/>
       <w:r>
         <w:t>Glossary</w:t>
       </w:r>
@@ -1579,7 +1579,7 @@
         <w:pStyle w:val="Heading2"/>
       </w:pPr>
       <w:bookmarkStart w:id="13" w:name="_Toc101427044"/>
-      <w:bookmarkStart w:id="14" w:name="_Toc101427102"/>
+      <w:bookmarkStart w:id="14" w:name="_Toc101430336"/>
       <w:r>
         <w:t>Risk List &amp; Risk Management Plan</w:t>
       </w:r>
@@ -1652,7 +1652,7 @@
         <w:pStyle w:val="Heading1"/>
       </w:pPr>
       <w:bookmarkStart w:id="15" w:name="_Toc101427045"/>
-      <w:bookmarkStart w:id="16" w:name="_Toc101427103"/>
+      <w:bookmarkStart w:id="16" w:name="_Toc101430337"/>
       <w:r>
         <w:t>CHAPTER 2 USE CASES</w:t>
       </w:r>
@@ -1665,7 +1665,7 @@
         <w:pStyle w:val="Heading2"/>
       </w:pPr>
       <w:bookmarkStart w:id="17" w:name="_Toc101427046"/>
-      <w:bookmarkStart w:id="18" w:name="_Toc101427104"/>
+      <w:bookmarkStart w:id="18" w:name="_Toc101430338"/>
       <w:r>
         <w:t>Use Case Diagram</w:t>
       </w:r>
@@ -1686,7 +1686,7 @@
         <w:pStyle w:val="Heading2"/>
       </w:pPr>
       <w:bookmarkStart w:id="19" w:name="_Toc101427047"/>
-      <w:bookmarkStart w:id="20" w:name="_Toc101427105"/>
+      <w:bookmarkStart w:id="20" w:name="_Toc101430339"/>
       <w:r>
         <w:t>Brief Level Use Cases</w:t>
       </w:r>
@@ -1698,7 +1698,7 @@
         <w:pStyle w:val="Heading3"/>
       </w:pPr>
       <w:bookmarkStart w:id="21" w:name="_Toc101427048"/>
-      <w:bookmarkStart w:id="22" w:name="_Toc101427106"/>
+      <w:bookmarkStart w:id="22" w:name="_Toc101430340"/>
       <w:r>
         <w:t>ZAIN ASIF</w:t>
       </w:r>
@@ -1836,7 +1836,7 @@
         <w:pStyle w:val="Heading3"/>
       </w:pPr>
       <w:bookmarkStart w:id="24" w:name="_Toc101427050"/>
-      <w:bookmarkStart w:id="25" w:name="_Toc101427107"/>
+      <w:bookmarkStart w:id="25" w:name="_Toc101430341"/>
       <w:r>
         <w:lastRenderedPageBreak/>
         <w:t>ZAIN ASIF</w:t>
@@ -2057,13 +2057,19 @@
               <w:rPr>
                 <w:rStyle w:val="doctext1"/>
               </w:rPr>
-              <w:t xml:space="preserve">in depositing money in his account </w:t>
+              <w:t xml:space="preserve">in depositing money in his </w:t>
             </w:r>
             <w:r>
               <w:rPr>
                 <w:rStyle w:val="doctext1"/>
               </w:rPr>
-              <w:t>. Wants proof of purchase to support returns.</w:t>
+              <w:t xml:space="preserve">account. </w:t>
+            </w:r>
+            <w:r>
+              <w:rPr>
+                <w:rStyle w:val="doctext1"/>
+              </w:rPr>
+              <w:t>Wants proof of purchase to support returns.</w:t>
             </w:r>
           </w:p>
           <w:p>
@@ -2081,13 +2087,19 @@
               <w:rPr>
                 <w:rStyle w:val="docemphroman"/>
               </w:rPr>
-              <w:t>Company:</w:t>
+              <w:t>Bank Manager</w:t>
+            </w:r>
+            <w:r>
+              <w:rPr>
+                <w:rStyle w:val="docemphroman"/>
+              </w:rPr>
+              <w:t>:</w:t>
             </w:r>
             <w:r>
               <w:rPr>
                 <w:rStyle w:val="doctext1"/>
               </w:rPr>
-              <w:t xml:space="preserve"> Wants to accurately record transactions and satisfy customer interests. Wants to ensure that Payment Authorization Service payment receivables are recorded. Wants some fault tolerance to allow sales capture even if server components (e.g., remote credit validation) are unavailable. Wants automatic and fast update of accounting and inventory.</w:t>
+              <w:t xml:space="preserve"> Wants to accurately record transactions and satisfy customer interests. Wants to ensure that Payment Authorization Service payment receivables are recorded.</w:t>
             </w:r>
           </w:p>
           <w:p>
@@ -2103,9 +2115,15 @@
             </w:r>
             <w:r>
               <w:rPr>
+                <w:rStyle w:val="doctext1"/>
+              </w:rPr>
+              <w:t>Maintenance</w:t>
+            </w:r>
+            <w:r>
+              <w:rPr>
                 <w:rStyle w:val="docemphroman"/>
               </w:rPr>
-              <w:t>Manager:</w:t>
+              <w:t>:</w:t>
             </w:r>
             <w:r>
               <w:rPr>
@@ -2129,31 +2147,13 @@
               <w:rPr>
                 <w:rStyle w:val="docemphroman"/>
               </w:rPr>
-              <w:t>Government Tax Agencies:</w:t>
-            </w:r>
-            <w:r>
-              <w:rPr>
-                <w:rStyle w:val="doctext1"/>
-              </w:rPr>
-              <w:t xml:space="preserve"> Want to collect tax from every sale. May be multiple agencies, such as national, state, and county.</w:t>
-            </w:r>
-          </w:p>
-          <w:p>
-            <w:pPr>
-              <w:spacing w:after="240"/>
-              <w:ind w:left="720"/>
-            </w:pPr>
-            <w:r>
-              <w:rPr>
-                <w:rStyle w:val="doctext1"/>
-              </w:rPr>
-              <w:t xml:space="preserve">- </w:t>
+              <w:t>Deposit</w:t>
             </w:r>
             <w:r>
               <w:rPr>
                 <w:rStyle w:val="docemphroman"/>
               </w:rPr>
-              <w:t>Payment Authorization Service:</w:t>
+              <w:t xml:space="preserve"> Authorization Service:</w:t>
             </w:r>
             <w:r>
               <w:rPr>
@@ -2181,7 +2181,13 @@
               <w:t>:</w:t>
             </w:r>
             <w:r>
-              <w:t xml:space="preserve"> Cashier is identified and authenticated.</w:t>
+              <w:t xml:space="preserve"> </w:t>
+            </w:r>
+            <w:r>
+              <w:t xml:space="preserve">User must have a Bank Count to deposit money and </w:t>
+            </w:r>
+            <w:r>
+              <w:t>Cashier is identified and authenticated.</w:t>
             </w:r>
           </w:p>
         </w:tc>
@@ -2203,10 +2209,49 @@
         <w:rPr>
           <w:rStyle w:val="docemphstrong"/>
         </w:rPr>
-        <w:t xml:space="preserve"> (or Postconditions):</w:t>
-      </w:r>
-      <w:r>
-        <w:t xml:space="preserve"> Sale is saved. Tax is correctly calculated. Accounting and Inventory are updated. Commissions recorded. Receipt is generated. Payment authorization approvals are recorded.</w:t>
+        <w:t xml:space="preserve"> (or </w:t>
+      </w:r>
+      <w:r>
+        <w:rPr>
+          <w:rStyle w:val="docemphstrong"/>
+        </w:rPr>
+        <w:t>Post conditions</w:t>
+      </w:r>
+      <w:r>
+        <w:rPr>
+          <w:rStyle w:val="docemphstrong"/>
+        </w:rPr>
+        <w:t>):</w:t>
+      </w:r>
+      <w:r>
+        <w:t xml:space="preserve"> </w:t>
+      </w:r>
+      <w:r>
+        <w:t>deposit</w:t>
+      </w:r>
+      <w:r>
+        <w:t xml:space="preserve"> is saved. </w:t>
+      </w:r>
+      <w:r>
+        <w:t>Deposit money is</w:t>
+      </w:r>
+      <w:r>
+        <w:t xml:space="preserve"> correctly calculated. Accounting and </w:t>
+      </w:r>
+      <w:r>
+        <w:t>account</w:t>
+      </w:r>
+      <w:r>
+        <w:t xml:space="preserve"> is</w:t>
+      </w:r>
+      <w:r>
+        <w:t xml:space="preserve"> updated. Receipt is generated. </w:t>
+      </w:r>
+      <w:r>
+        <w:t>Deposit</w:t>
+      </w:r>
+      <w:r>
+        <w:t xml:space="preserve"> authorization approvals are recorded.</w:t>
       </w:r>
     </w:p>
     <w:p>
@@ -2242,7 +2287,19 @@
         </w:numPr>
       </w:pPr>
       <w:r>
-        <w:t>Customer arrives at POS checkout with goods and/or services to purchase.</w:t>
+        <w:t xml:space="preserve">Customer arrives at </w:t>
+      </w:r>
+      <w:r>
+        <w:t>bank</w:t>
+      </w:r>
+      <w:r>
+        <w:t xml:space="preserve"> to </w:t>
+      </w:r>
+      <w:r>
+        <w:t>deposit</w:t>
+      </w:r>
+      <w:r>
+        <w:t>.</w:t>
       </w:r>
     </w:p>
     <w:p>
@@ -2254,7 +2311,10 @@
         </w:numPr>
       </w:pPr>
       <w:r>
-        <w:t>Cashier starts a new sale.</w:t>
+        <w:t>Cashier starts a new payee</w:t>
+      </w:r>
+      <w:r>
+        <w:t>.</w:t>
       </w:r>
     </w:p>
     <w:p>
@@ -2266,7 +2326,10 @@
         </w:numPr>
       </w:pPr>
       <w:r>
-        <w:t>Cashier enters item identifier.</w:t>
+        <w:t>Cashier enters user information</w:t>
+      </w:r>
+      <w:r>
+        <w:t>.</w:t>
       </w:r>
     </w:p>
     <w:p>
@@ -2278,21 +2341,100 @@
         </w:numPr>
       </w:pPr>
       <w:r>
-        <w:t>System records sale line item and presents item description, price, and running total. Price calculated from a set of price rules.</w:t>
+        <w:t xml:space="preserve">System records </w:t>
+      </w:r>
+      <w:r>
+        <w:t>deposit process.</w:t>
       </w:r>
     </w:p>
     <w:p>
       <w:pPr>
         <w:pStyle w:val="doclist"/>
-        <w:ind w:left="720"/>
+        <w:numPr>
+          <w:ilvl w:val="0"/>
+          <w:numId w:val="6"/>
+        </w:numPr>
       </w:pPr>
       <w:r>
         <w:rPr>
           <w:rStyle w:val="docemphasis"/>
           <w:rFonts w:eastAsiaTheme="majorEastAsia"/>
         </w:rPr>
-        <w:lastRenderedPageBreak/>
-        <w:t>Cashier repeats steps 3-4 until indicates done.</w:t>
+        <w:t xml:space="preserve">Cashier repeats </w:t>
+      </w:r>
+      <w:r>
+        <w:rPr>
+          <w:rStyle w:val="docemphasis"/>
+          <w:rFonts w:eastAsiaTheme="majorEastAsia"/>
+        </w:rPr>
+        <w:t>counting deposited money 1-2 until it is verify</w:t>
+      </w:r>
+      <w:r>
+        <w:rPr>
+          <w:rStyle w:val="docemphasis"/>
+          <w:rFonts w:eastAsiaTheme="majorEastAsia"/>
+        </w:rPr>
+        <w:t>.</w:t>
+      </w:r>
+    </w:p>
+    <w:p>
+      <w:pPr>
+        <w:pStyle w:val="doclist"/>
+        <w:numPr>
+          <w:ilvl w:val="0"/>
+          <w:numId w:val="6"/>
+        </w:numPr>
+      </w:pPr>
+      <w:r>
+        <w:t>System presents total with taxes calculated.</w:t>
+      </w:r>
+    </w:p>
+    <w:p>
+      <w:pPr>
+        <w:pStyle w:val="doclist"/>
+        <w:numPr>
+          <w:ilvl w:val="0"/>
+          <w:numId w:val="6"/>
+        </w:numPr>
+      </w:pPr>
+      <w:r>
+        <w:t xml:space="preserve">Cashier tells Customer the total, and asks for </w:t>
+      </w:r>
+      <w:r>
+        <w:t>deposit</w:t>
+      </w:r>
+      <w:r>
+        <w:t>.</w:t>
+      </w:r>
+    </w:p>
+    <w:p>
+      <w:pPr>
+        <w:pStyle w:val="doclist"/>
+        <w:numPr>
+          <w:ilvl w:val="0"/>
+          <w:numId w:val="6"/>
+        </w:numPr>
+      </w:pPr>
+      <w:r>
+        <w:t xml:space="preserve">Customer </w:t>
+      </w:r>
+      <w:r>
+        <w:t>deposits</w:t>
+      </w:r>
+      <w:r>
+        <w:t xml:space="preserve"> and System handles </w:t>
+      </w:r>
+      <w:r>
+        <w:t>the process</w:t>
+      </w:r>
+      <w:r>
+        <w:t>.</w:t>
+      </w:r>
+      <w:r>
+        <w:t xml:space="preserve"> Receipt</w:t>
+      </w:r>
+      <w:r>
+        <w:t>.</w:t>
       </w:r>
     </w:p>
     <w:p>
@@ -2304,144 +2446,52 @@
         </w:numPr>
       </w:pPr>
       <w:r>
-        <w:t>System presents total with taxes calculated.</w:t>
-      </w:r>
-    </w:p>
-    <w:p>
-      <w:pPr>
-        <w:pStyle w:val="doclist"/>
-        <w:numPr>
-          <w:ilvl w:val="0"/>
-          <w:numId w:val="7"/>
-        </w:numPr>
-      </w:pPr>
-      <w:r>
-        <w:t>Cashier tells Customer the total, and asks for payment.</w:t>
-      </w:r>
-    </w:p>
-    <w:p>
-      <w:pPr>
-        <w:pStyle w:val="doclist"/>
-        <w:numPr>
-          <w:ilvl w:val="0"/>
-          <w:numId w:val="7"/>
-        </w:numPr>
-      </w:pPr>
-      <w:r>
-        <w:t>Customer pays and System handles payment.</w:t>
-      </w:r>
-    </w:p>
-    <w:p>
-      <w:pPr>
-        <w:pStyle w:val="doclist"/>
-        <w:numPr>
-          <w:ilvl w:val="0"/>
-          <w:numId w:val="7"/>
-        </w:numPr>
-      </w:pPr>
-      <w:r>
-        <w:t>System logs completed sale and sends sale and payment information to the external Accounting system (for accounting and commissions) and Inventory system (to update inventory).</w:t>
-      </w:r>
-    </w:p>
-    <w:p>
-      <w:pPr>
-        <w:pStyle w:val="doclist"/>
-        <w:numPr>
-          <w:ilvl w:val="0"/>
-          <w:numId w:val="7"/>
-        </w:numPr>
-      </w:pPr>
-      <w:r>
-        <w:t>System presents receipt.</w:t>
-      </w:r>
-    </w:p>
-    <w:p>
-      <w:pPr>
-        <w:pStyle w:val="doclist"/>
-        <w:numPr>
-          <w:ilvl w:val="0"/>
-          <w:numId w:val="7"/>
-        </w:numPr>
-      </w:pPr>
-      <w:r>
-        <w:t>Customer leaves with receipt and goods (if any).</w:t>
+        <w:t>Custom</w:t>
+      </w:r>
+      <w:r>
+        <w:t>er leaves with receipt</w:t>
+      </w:r>
+      <w:r>
+        <w:t xml:space="preserve"> (if any).</w:t>
       </w:r>
     </w:p>
     <w:p>
       <w:pPr>
         <w:pStyle w:val="doctext"/>
-        <w:rPr>
-          <w:b/>
-          <w:bCs/>
-        </w:rPr>
-      </w:pPr>
-      <w:r>
         <w:rPr>
           <w:rStyle w:val="docemphstrong"/>
           <w:b/>
           <w:bCs/>
         </w:rPr>
-        <w:t>Extensions (or Alternative Flows):</w:t>
-      </w:r>
-    </w:p>
-    <w:p>
-      <w:pPr>
-        <w:pStyle w:val="doclist"/>
-      </w:pPr>
-      <w:r>
-        <w:t>*a. At any time, Manager requests an override operation:</w:t>
-      </w:r>
-    </w:p>
-    <w:p>
-      <w:pPr>
-        <w:pStyle w:val="doclist"/>
-        <w:numPr>
-          <w:ilvl w:val="0"/>
-          <w:numId w:val="8"/>
-        </w:numPr>
-      </w:pPr>
-      <w:r>
-        <w:t>System enters Manager-authorized mode.</w:t>
-      </w:r>
-    </w:p>
-    <w:p>
-      <w:pPr>
-        <w:pStyle w:val="doclist"/>
-        <w:numPr>
-          <w:ilvl w:val="0"/>
-          <w:numId w:val="8"/>
-        </w:numPr>
-      </w:pPr>
-      <w:r>
-        <w:t>Manager or Cashier performs one Manager-mode operation. e.g., cash balance change, resume a suspended sale on another register, void a sale, etc.</w:t>
-      </w:r>
-    </w:p>
-    <w:p>
-      <w:pPr>
-        <w:pStyle w:val="doclist"/>
-        <w:numPr>
-          <w:ilvl w:val="0"/>
-          <w:numId w:val="8"/>
-        </w:numPr>
-      </w:pPr>
-      <w:r>
-        <w:t>System reverts to Cashier-authorized mode.</w:t>
-      </w:r>
-    </w:p>
-    <w:p>
-      <w:pPr>
-        <w:pStyle w:val="doclist"/>
+      </w:pPr>
+      <w:r>
+        <w:rPr>
+          <w:rStyle w:val="docemphstrong"/>
+          <w:b/>
+          <w:bCs/>
+        </w:rPr>
+        <w:lastRenderedPageBreak/>
+        <w:t>Ex</w:t>
+      </w:r>
+      <w:r>
+        <w:rPr>
+          <w:rStyle w:val="docemphstrong"/>
+          <w:b/>
+          <w:bCs/>
+        </w:rPr>
+        <w:t>tensions (or Alternative Flows)</w:t>
+      </w:r>
+    </w:p>
+    <w:p>
+      <w:pPr>
+        <w:pStyle w:val="doctext"/>
+        <w:rPr>
+          <w:b/>
+          <w:bCs/>
+        </w:rPr>
       </w:pPr>
       <w:r>
         <w:t>*b. At any time, System fails:</w:t>
-      </w:r>
-    </w:p>
-    <w:p>
-      <w:pPr>
-        <w:pStyle w:val="doclist"/>
-      </w:pPr>
-      <w:r>
-        <w:t>To support recovery and correct accounting, ensure all transaction sensitive state and events can be recovered from any step of the scenario.</w:t>
       </w:r>
     </w:p>
     <w:p>
@@ -2471,42 +2521,13 @@
     <w:p>
       <w:pPr>
         <w:pStyle w:val="doclist"/>
-        <w:ind w:left="720"/>
-      </w:pPr>
-      <w:r>
-        <w:t>2a. System detects anomalies preventing recovery:</w:t>
-      </w:r>
-    </w:p>
-    <w:p>
-      <w:pPr>
-        <w:pStyle w:val="doclist"/>
         <w:numPr>
-          <w:ilvl w:val="1"/>
+          <w:ilvl w:val="0"/>
           <w:numId w:val="9"/>
         </w:numPr>
       </w:pPr>
       <w:r>
         <w:t>System signals error to the Cashier, records the error, and enters a clean state.</w:t>
-      </w:r>
-    </w:p>
-    <w:p>
-      <w:pPr>
-        <w:pStyle w:val="doclist"/>
-        <w:numPr>
-          <w:ilvl w:val="1"/>
-          <w:numId w:val="9"/>
-        </w:numPr>
-      </w:pPr>
-      <w:r>
-        <w:t>Cashier starts a new sale.</w:t>
-      </w:r>
-    </w:p>
-    <w:p>
-      <w:pPr>
-        <w:pStyle w:val="doclist"/>
-      </w:pPr>
-      <w:r>
-        <w:t>1a. Customer or Manager indicate to resume a suspended sale.</w:t>
       </w:r>
     </w:p>
     <w:p>
@@ -2514,11 +2535,11 @@
         <w:pStyle w:val="doclist"/>
         <w:numPr>
           <w:ilvl w:val="0"/>
-          <w:numId w:val="10"/>
+          <w:numId w:val="9"/>
         </w:numPr>
       </w:pPr>
       <w:r>
-        <w:t>Cashier performs resume operation, and enters the ID to retrieve the sale.</w:t>
+        <w:t>Cashier starts a new sale.</w:t>
       </w:r>
     </w:p>
     <w:p>
@@ -2526,44 +2547,14 @@
         <w:pStyle w:val="doclist"/>
         <w:numPr>
           <w:ilvl w:val="0"/>
-          <w:numId w:val="10"/>
+          <w:numId w:val="9"/>
         </w:numPr>
       </w:pPr>
       <w:r>
-        <w:t>System displays the state of the resumed sale, with subtotal.</w:t>
-      </w:r>
-    </w:p>
-    <w:p>
-      <w:pPr>
-        <w:pStyle w:val="doclist"/>
-        <w:ind w:left="720"/>
-      </w:pPr>
-      <w:r>
-        <w:t>2a. Sale not found.</w:t>
-      </w:r>
-    </w:p>
-    <w:p>
-      <w:pPr>
-        <w:pStyle w:val="doclist"/>
-        <w:numPr>
-          <w:ilvl w:val="1"/>
-          <w:numId w:val="10"/>
-        </w:numPr>
-      </w:pPr>
-      <w:r>
-        <w:t>System signals error to the Cashier.</w:t>
-      </w:r>
-    </w:p>
-    <w:p>
-      <w:pPr>
-        <w:pStyle w:val="doclist"/>
-        <w:numPr>
-          <w:ilvl w:val="1"/>
-          <w:numId w:val="10"/>
-        </w:numPr>
-      </w:pPr>
-      <w:r>
-        <w:t>Cashier probably starts new sale and re-enters all items.</w:t>
+        <w:t xml:space="preserve">Sale not </w:t>
+      </w:r>
+      <w:r>
+        <w:t>found. System signals error to the Cashier.</w:t>
       </w:r>
     </w:p>
     <w:p>
@@ -2571,11 +2562,35 @@
         <w:pStyle w:val="doclist"/>
         <w:numPr>
           <w:ilvl w:val="0"/>
-          <w:numId w:val="10"/>
+          <w:numId w:val="9"/>
         </w:numPr>
       </w:pPr>
       <w:r>
-        <w:t>Cashier continues with sale (probably entering more items or handling payment).</w:t>
+        <w:t>Cashier probably starts new sale and re-enters all items.</w:t>
+      </w:r>
+    </w:p>
+    <w:p>
+      <w:pPr>
+        <w:pStyle w:val="doclist"/>
+        <w:numPr>
+          <w:ilvl w:val="0"/>
+          <w:numId w:val="9"/>
+        </w:numPr>
+      </w:pPr>
+      <w:r>
+        <w:t xml:space="preserve">Cashier continues with </w:t>
+      </w:r>
+      <w:r>
+        <w:t>deposit</w:t>
+      </w:r>
+      <w:r>
+        <w:t xml:space="preserve"> (probably entering more </w:t>
+      </w:r>
+      <w:r>
+        <w:t>amount of money</w:t>
+      </w:r>
+      <w:r>
+        <w:t xml:space="preserve"> or handling payment).</w:t>
       </w:r>
     </w:p>
     <w:p>
@@ -2600,9 +2615,13 @@
         <w:pStyle w:val="doclist"/>
         <w:ind w:left="720"/>
       </w:pPr>
-      <w:r>
-        <w:lastRenderedPageBreak/>
-        <w:t>- Touch screen UI on a large flat panel monitor. Text must be visible from 1 meter.</w:t>
+      <w:bookmarkStart w:id="27" w:name="_GoBack"/>
+      <w:r>
+        <w:t xml:space="preserve">- Touch screen UI on a large flat panel monitor. </w:t>
+      </w:r>
+      <w:bookmarkEnd w:id="27"/>
+      <w:r>
+        <w:t>Text must be visible from 1 meter.</w:t>
       </w:r>
     </w:p>
     <w:p>
@@ -2611,7 +2630,19 @@
         <w:ind w:left="720"/>
       </w:pPr>
       <w:r>
-        <w:t>- Credit authorization response within 30 seconds 90% of the time.</w:t>
+        <w:t xml:space="preserve">- </w:t>
+      </w:r>
+      <w:r>
+        <w:t>Process</w:t>
+      </w:r>
+      <w:r>
+        <w:t xml:space="preserve"> authorizat</w:t>
+      </w:r>
+      <w:r>
+        <w:t>ion response within 30 seconds 8</w:t>
+      </w:r>
+      <w:r>
+        <w:t>0% of the time.</w:t>
       </w:r>
     </w:p>
     <w:p>
@@ -2753,6 +2784,7 @@
         <w:ind w:left="720"/>
       </w:pPr>
       <w:r>
+        <w:lastRenderedPageBreak/>
         <w:t>- What are the tax law variations?</w:t>
       </w:r>
     </w:p>
@@ -2814,8 +2846,6 @@
       <w:r>
         <w:t>&lt;Paste the images from netbeans here for the relevant screen&gt;</w:t>
       </w:r>
-      <w:bookmarkStart w:id="27" w:name="_GoBack"/>
-      <w:bookmarkEnd w:id="27"/>
     </w:p>
     <w:sectPr>
       <w:pgSz w:w="12240" w:h="15840"/>
@@ -5220,7 +5250,7 @@
 </file>
 
 <file path=customXml/itemProps1.xml><?xml version="1.0" encoding="utf-8"?>
-<ds:datastoreItem xmlns:ds="http://schemas.openxmlformats.org/officeDocument/2006/customXml" ds:itemID="{CF6E1FBA-2C89-46F4-AB7A-7AB2141454FD}">
+<ds:datastoreItem xmlns:ds="http://schemas.openxmlformats.org/officeDocument/2006/customXml" ds:itemID="{1B4E4D2F-6B53-4C6E-8514-DEE621364B02}">
   <ds:schemaRefs>
     <ds:schemaRef ds:uri="http://schemas.openxmlformats.org/officeDocument/2006/bibliography"/>
   </ds:schemaRefs>

</xml_diff>